<commit_message>
add title iv and pell
</commit_message>
<xml_diff>
--- a/schoolwork/Agurirre_CIM545_data-map.docx
+++ b/schoolwork/Agurirre_CIM545_data-map.docx
@@ -473,8 +473,6 @@
       <w:r>
         <w:t>18</w:t>
       </w:r>
-      <w:bookmarkStart w:id="2" w:name="_GoBack"/>
-      <w:bookmarkEnd w:id="2"/>
       <w:r>
         <w:t xml:space="preserve"> individual (yearly) datasets. Each year of data contains in excess of 5000 rows, and about 1700 columns. </w:t>
       </w:r>
@@ -585,14 +583,14 @@
       <w:pPr>
         <w:pStyle w:val="Heading2"/>
       </w:pPr>
-      <w:bookmarkStart w:id="3" w:name="_Toc317330644"/>
+      <w:bookmarkStart w:id="2" w:name="_Toc317330644"/>
       <w:r>
         <w:softHyphen/>
       </w:r>
       <w:r>
         <w:t>Tools</w:t>
       </w:r>
-      <w:bookmarkEnd w:id="3"/>
+      <w:bookmarkEnd w:id="2"/>
     </w:p>
     <w:p/>
     <w:p>
@@ -843,7 +841,12 @@
         </w:numPr>
       </w:pPr>
       <w:r>
-        <w:t xml:space="preserve">D3.sj </w:t>
+        <w:t>D3.js</w:t>
+      </w:r>
+      <w:bookmarkStart w:id="3" w:name="_GoBack"/>
+      <w:bookmarkEnd w:id="3"/>
+      <w:r>
+        <w:t xml:space="preserve"> </w:t>
       </w:r>
     </w:p>
     <w:p>
@@ -2801,7 +2804,7 @@
 </file>
 
 <file path=customXml/itemProps1.xml><?xml version="1.0" encoding="utf-8"?>
-<ds:datastoreItem xmlns:ds="http://schemas.openxmlformats.org/officeDocument/2006/customXml" ds:itemID="{29709DF2-824A-5840-A0B1-AF063C26C176}">
+<ds:datastoreItem xmlns:ds="http://schemas.openxmlformats.org/officeDocument/2006/customXml" ds:itemID="{C7668FC3-0DB3-F146-9EDE-45B118419036}">
   <ds:schemaRefs>
     <ds:schemaRef ds:uri="http://schemas.openxmlformats.org/officeDocument/2006/bibliography"/>
   </ds:schemaRefs>

</xml_diff>